<commit_message>
updated rapback requirements document with requirement for determining federal rap back subscription eligibility
</commit_message>
<xml_diff>
--- a/shared/ojb-resources-common/src/main/resources/process-models/Rapback/Rap Back Flows-Requirements.docx
+++ b/shared/ojb-resources-common/src/main/resources/process-models/Rapback/Rap Back Flows-Requirements.docx
@@ -1,6 +1,6 @@
 
 <file path=word/document.xml><?xml version="1.0" encoding="utf-8"?>
-<w:document xmlns:wpc="http://schemas.microsoft.com/office/word/2010/wordprocessingCanvas" xmlns:mc="http://schemas.openxmlformats.org/markup-compatibility/2006" xmlns:o="urn:schemas-microsoft-com:office:office" xmlns:r="http://schemas.openxmlformats.org/officeDocument/2006/relationships" xmlns:m="http://schemas.openxmlformats.org/officeDocument/2006/math" xmlns:v="urn:schemas-microsoft-com:vml" xmlns:wp14="http://schemas.microsoft.com/office/word/2010/wordprocessingDrawing" xmlns:wp="http://schemas.openxmlformats.org/drawingml/2006/wordprocessingDrawing" xmlns:w10="urn:schemas-microsoft-com:office:word" xmlns:w="http://schemas.openxmlformats.org/wordprocessingml/2006/main" xmlns:w14="http://schemas.microsoft.com/office/word/2010/wordml" xmlns:wpg="http://schemas.microsoft.com/office/word/2010/wordprocessingGroup" xmlns:wpi="http://schemas.microsoft.com/office/word/2010/wordprocessingInk" xmlns:wne="http://schemas.microsoft.com/office/word/2006/wordml" xmlns:wps="http://schemas.microsoft.com/office/word/2010/wordprocessingShape" mc:Ignorable="w14 wp14">
+<w:document xmlns:wpc="http://schemas.microsoft.com/office/word/2010/wordprocessingCanvas" xmlns:mo="http://schemas.microsoft.com/office/mac/office/2008/main" xmlns:mc="http://schemas.openxmlformats.org/markup-compatibility/2006" xmlns:mv="urn:schemas-microsoft-com:mac:vml" xmlns:o="urn:schemas-microsoft-com:office:office" xmlns:r="http://schemas.openxmlformats.org/officeDocument/2006/relationships" xmlns:m="http://schemas.openxmlformats.org/officeDocument/2006/math" xmlns:v="urn:schemas-microsoft-com:vml" xmlns:wp14="http://schemas.microsoft.com/office/word/2010/wordprocessingDrawing" xmlns:wp="http://schemas.openxmlformats.org/drawingml/2006/wordprocessingDrawing" xmlns:w10="urn:schemas-microsoft-com:office:word" xmlns:w="http://schemas.openxmlformats.org/wordprocessingml/2006/main" xmlns:w14="http://schemas.microsoft.com/office/word/2010/wordml" xmlns:wpg="http://schemas.microsoft.com/office/word/2010/wordprocessingGroup" xmlns:wpi="http://schemas.microsoft.com/office/word/2010/wordprocessingInk" xmlns:wne="http://schemas.microsoft.com/office/word/2006/wordml" xmlns:wps="http://schemas.microsoft.com/office/word/2010/wordprocessingShape" mc:Ignorable="w14 wp14">
   <w:body>
     <w:p>
       <w:r>
@@ -177,17 +177,12 @@
         <w:t xml:space="preserve">LOTC submits the two submissions (the one submitted to LOTC by the </w:t>
       </w:r>
       <w:proofErr w:type="spellStart"/>
-      <w:proofErr w:type="gramStart"/>
       <w:r>
         <w:t>livescan</w:t>
       </w:r>
       <w:proofErr w:type="spellEnd"/>
       <w:r>
-        <w:t>,</w:t>
-      </w:r>
-      <w:proofErr w:type="gramEnd"/>
-      <w:r>
-        <w:t xml:space="preserve"> and the one that LOTC submits to the FBI) to a web service on the HIJIS broker.  This web service has yet to be specified, but the preference (and HIJIS architecture conformance) is for the NIST structure/data to be an MTOM attachment to the SOAP message, with any metadata in the body of the SOAP message.  (It is assumed that the metadata will include some kind of transaction ID that allows subsequent results to link back to these submissions.)  The web service on the HIJIS broker will be implemented by an intermediary that forwards the submissions on to the </w:t>
+        <w:t xml:space="preserve">, and the one that LOTC submits to the FBI) to a web service on the HIJIS broker.  This web service has yet to be specified, but the preference (and HIJIS architecture conformance) is for the NIST structure/data to be an MTOM attachment to the SOAP message, with any metadata in the body of the SOAP message.  (It is assumed that the metadata will include some kind of transaction ID that allows subsequent results to link back to these submissions.)  The web service on the HIJIS broker will be implemented by an intermediary that forwards the submissions on to the </w:t>
       </w:r>
       <w:proofErr w:type="spellStart"/>
       <w:r>
@@ -606,15 +601,7 @@
         <w:t xml:space="preserve"> Interface Adapter</w:t>
       </w:r>
       <w:r>
-        <w:t xml:space="preserve"> that retrieves the text results, and will display them.  (No </w:t>
-      </w:r>
-      <w:proofErr w:type="gramStart"/>
-      <w:r>
-        <w:t>formatting,</w:t>
-      </w:r>
-      <w:proofErr w:type="gramEnd"/>
-      <w:r>
-        <w:t xml:space="preserve"> and the results will not be XML…just human-readable text).</w:t>
+        <w:t xml:space="preserve"> that retrieves the text results, and will display them.  (No formatting, and the results will not be XML…just human-readable text).</w:t>
       </w:r>
     </w:p>
     <w:p>
@@ -749,15 +736,7 @@
         </w:r>
       </w:ins>
       <w:r>
-        <w:t xml:space="preserve"> will send the appropriate transaction to the FBI to extend out the end date of Hawaii’s subscription for that SID/category, but only if there </w:t>
-      </w:r>
-      <w:proofErr w:type="gramStart"/>
-      <w:r>
-        <w:t>are</w:t>
-      </w:r>
-      <w:proofErr w:type="gramEnd"/>
-      <w:r>
-        <w:t xml:space="preserve"> no other state subscriptions with a later end date for that SID/category.)  HIJIS will also update the “last validated date” in the HIJIS subscription database.</w:t>
+        <w:t xml:space="preserve"> will send the appropriate transaction to the FBI to extend out the end date of Hawaii’s subscription for that SID/category, but only if there are no other state subscriptions with a later end date for that SID/category.)  HIJIS will also update the “last validated date” in the HIJIS subscription database.</w:t>
       </w:r>
     </w:p>
     <w:p>
@@ -964,6 +943,9 @@
           <w:ilvl w:val="1"/>
           <w:numId w:val="1"/>
         </w:numPr>
+        <w:rPr>
+          <w:ins w:id="2" w:author="Andrew Owen" w:date="2015-04-14T07:56:00Z"/>
+        </w:rPr>
       </w:pPr>
       <w:r>
         <w:t xml:space="preserve">Query the </w:t>
@@ -988,6 +970,45 @@
           <w:numId w:val="1"/>
         </w:numPr>
       </w:pPr>
+      <w:ins w:id="3" w:author="Andrew Owen" w:date="2015-04-14T07:56:00Z">
+        <w:r>
+          <w:t xml:space="preserve">Based on the agency profile, determine if the agency is eligible for Federal and State </w:t>
+        </w:r>
+        <w:proofErr w:type="spellStart"/>
+        <w:r>
+          <w:t>Rap</w:t>
+        </w:r>
+      </w:ins>
+      <w:ins w:id="4" w:author="Andrew Owen" w:date="2015-04-14T07:57:00Z">
+        <w:r>
+          <w:t>b</w:t>
+        </w:r>
+      </w:ins>
+      <w:ins w:id="5" w:author="Andrew Owen" w:date="2015-04-14T07:56:00Z">
+        <w:r>
+          <w:t>ack</w:t>
+        </w:r>
+        <w:proofErr w:type="spellEnd"/>
+        <w:r>
+          <w:t xml:space="preserve"> or just State </w:t>
+        </w:r>
+      </w:ins>
+      <w:proofErr w:type="spellStart"/>
+      <w:ins w:id="6" w:author="Andrew Owen" w:date="2015-04-14T07:57:00Z">
+        <w:r>
+          <w:t>Rapback</w:t>
+        </w:r>
+      </w:ins>
+      <w:proofErr w:type="spellEnd"/>
+    </w:p>
+    <w:p>
+      <w:pPr>
+        <w:pStyle w:val="ListParagraph"/>
+        <w:numPr>
+          <w:ilvl w:val="1"/>
+          <w:numId w:val="1"/>
+        </w:numPr>
+      </w:pPr>
       <w:r>
         <w:t xml:space="preserve">Determine if an existing subscription </w:t>
       </w:r>
@@ -998,7 +1019,12 @@
         <w:t>exists in the specified category.</w:t>
       </w:r>
       <w:r>
-        <w:t xml:space="preserve">  If one does exist, then instead of creating a new subscription with the FBI, HIJIS will modify the existing one to adjust the end date (if the new subscription will end later than the existing one).  If one does not exist,</w:t>
+        <w:t xml:space="preserve">  If one does exist, then instead of creating a new subscription with the FBI, HIJIS will modify the existing one to adjust the end date (if the new subscription will end later than the existing one).  If </w:t>
+      </w:r>
+      <w:bookmarkStart w:id="7" w:name="_GoBack"/>
+      <w:bookmarkEnd w:id="7"/>
+      <w:r>
+        <w:t>one does not exist,</w:t>
       </w:r>
       <w:r>
         <w:t xml:space="preserve"> or one exists and is inactive</w:t>
@@ -1018,7 +1044,7 @@
       <w:r>
         <w:t>.  HIJIS communications with the FBI will occur via the new “</w:t>
       </w:r>
-      <w:del w:id="2" w:author="jdouglas" w:date="2015-01-13T10:28:00Z">
+      <w:del w:id="8" w:author="jdouglas" w:date="2015-01-13T10:28:00Z">
         <w:r>
           <w:delText>EBTS</w:delText>
         </w:r>
@@ -1029,7 +1055,7 @@
           <w:delText xml:space="preserve"> adapter</w:delText>
         </w:r>
       </w:del>
-      <w:ins w:id="3" w:author="jdouglas" w:date="2015-01-13T10:28:00Z">
+      <w:ins w:id="9" w:author="jdouglas" w:date="2015-01-13T10:28:00Z">
         <w:r>
           <w:t>EBTS Gateway</w:t>
         </w:r>
@@ -1050,25 +1076,15 @@
         </w:numPr>
       </w:pPr>
       <w:r>
+        <w:lastRenderedPageBreak/>
         <w:t xml:space="preserve">When creating a subscription at the FBI, and corresponding entries in the HIJIS subscription database, HIJIS will look up in the </w:t>
       </w:r>
-      <w:proofErr w:type="gramStart"/>
-      <w:r>
-        <w:t>user’s/</w:t>
-      </w:r>
-      <w:proofErr w:type="gramEnd"/>
-      <w:r>
-        <w:t xml:space="preserve">agency’s </w:t>
-      </w:r>
-      <w:r>
-        <w:t xml:space="preserve">Rap Back profile to get any information needed.  We know this </w:t>
-      </w:r>
-      <w:r>
-        <w:lastRenderedPageBreak/>
-        <w:t>will include the email addresses to be notified, but this could include other info we don’t know about right now.</w:t>
-      </w:r>
-      <w:bookmarkStart w:id="4" w:name="_GoBack"/>
-      <w:bookmarkEnd w:id="4"/>
+      <w:r>
+        <w:t xml:space="preserve">user’s/agency’s </w:t>
+      </w:r>
+      <w:r>
+        <w:t>Rap Back profile to get any information needed.  We know this will include the email addresses to be notified, but this could include other info we don’t know about right now.</w:t>
+      </w:r>
     </w:p>
     <w:p>
       <w:pPr>
@@ -1116,7 +1132,7 @@
       <w:r>
         <w:t>Receive back from the FBI an acknowledgement of creation of the subscription, which contains a subscription identifier.  HIJIS will store this in the subscription database for future communication with the FBI and to recognize later notifications for that subscription.  Along with the identifier, HIJIS will store whatever other information is necessary to facilitate subsequent notifications and subscription processing (TBD).  HIJIS communications with the FBI will occur via the new “</w:t>
       </w:r>
-      <w:del w:id="5" w:author="jdouglas" w:date="2015-01-13T10:28:00Z">
+      <w:del w:id="10" w:author="jdouglas" w:date="2015-01-13T10:28:00Z">
         <w:r>
           <w:delText xml:space="preserve">EBTS </w:delText>
         </w:r>
@@ -1127,7 +1143,7 @@
           <w:delText>adapter</w:delText>
         </w:r>
       </w:del>
-      <w:ins w:id="6" w:author="jdouglas" w:date="2015-01-13T10:28:00Z">
+      <w:ins w:id="11" w:author="jdouglas" w:date="2015-01-13T10:28:00Z">
         <w:r>
           <w:t>EBTS Gateway</w:t>
         </w:r>
@@ -1398,12 +1414,12 @@
       <w:r>
         <w:t xml:space="preserve">Arrest occurs.  FBI sends a notification to the </w:t>
       </w:r>
-      <w:del w:id="9" w:author="jdouglas" w:date="2015-01-13T10:28:00Z">
+      <w:del w:id="14" w:author="jdouglas" w:date="2015-01-13T10:28:00Z">
         <w:r>
           <w:delText>EBTS Gateway Adapter</w:delText>
         </w:r>
       </w:del>
-      <w:ins w:id="10" w:author="jdouglas" w:date="2015-01-13T10:28:00Z">
+      <w:ins w:id="15" w:author="jdouglas" w:date="2015-01-13T10:28:00Z">
         <w:r>
           <w:t>EBTS Gateway</w:t>
         </w:r>
@@ -1473,7 +1489,7 @@
           <w:numId w:val="3"/>
         </w:numPr>
       </w:pPr>
-      <w:commentRangeStart w:id="11"/>
+      <w:commentRangeStart w:id="16"/>
       <w:r>
         <w:t xml:space="preserve">The HIJIS Broker will also provide a web service that LOTC will call to report the arrest (by SID).  This service will send back a simple acknowledgement (synchronously).  In the future, the </w:t>
       </w:r>
@@ -1493,12 +1509,12 @@
       <w:r>
         <w:t xml:space="preserve"> to get the full set of arrest info to send in the notification</w:t>
       </w:r>
-      <w:commentRangeEnd w:id="11"/>
+      <w:commentRangeEnd w:id="16"/>
       <w:r>
         <w:rPr>
           <w:rStyle w:val="CommentReference"/>
         </w:rPr>
-        <w:commentReference w:id="11"/>
+        <w:commentReference w:id="16"/>
       </w:r>
       <w:r>
         <w:t>.</w:t>
@@ -1543,12 +1559,12 @@
       <w:r>
         <w:t xml:space="preserve">Arrest occurs.  FBI sends a notification to the </w:t>
       </w:r>
-      <w:del w:id="12" w:author="jdouglas" w:date="2015-01-13T10:28:00Z">
+      <w:del w:id="17" w:author="jdouglas" w:date="2015-01-13T10:28:00Z">
         <w:r>
           <w:delText>EBTS Gateway Adapter</w:delText>
         </w:r>
       </w:del>
-      <w:ins w:id="13" w:author="jdouglas" w:date="2015-01-13T10:28:00Z">
+      <w:ins w:id="18" w:author="jdouglas" w:date="2015-01-13T10:28:00Z">
         <w:r>
           <w:t>EBTS Gateway</w:t>
         </w:r>
@@ -1757,8 +1773,8 @@
 </file>
 
 <file path=word/comments.xml><?xml version="1.0" encoding="utf-8"?>
-<w:comments xmlns:wpc="http://schemas.microsoft.com/office/word/2010/wordprocessingCanvas" xmlns:mc="http://schemas.openxmlformats.org/markup-compatibility/2006" xmlns:o="urn:schemas-microsoft-com:office:office" xmlns:r="http://schemas.openxmlformats.org/officeDocument/2006/relationships" xmlns:m="http://schemas.openxmlformats.org/officeDocument/2006/math" xmlns:v="urn:schemas-microsoft-com:vml" xmlns:wp14="http://schemas.microsoft.com/office/word/2010/wordprocessingDrawing" xmlns:wp="http://schemas.openxmlformats.org/drawingml/2006/wordprocessingDrawing" xmlns:w10="urn:schemas-microsoft-com:office:word" xmlns:w="http://schemas.openxmlformats.org/wordprocessingml/2006/main" xmlns:w14="http://schemas.microsoft.com/office/word/2010/wordml" xmlns:wpg="http://schemas.microsoft.com/office/word/2010/wordprocessingGroup" xmlns:wpi="http://schemas.microsoft.com/office/word/2010/wordprocessingInk" xmlns:wne="http://schemas.microsoft.com/office/word/2006/wordml" xmlns:wps="http://schemas.microsoft.com/office/word/2010/wordprocessingShape" mc:Ignorable="w14 wp14">
-  <w:comment w:id="11" w:author="jdouglas" w:date="2015-01-13T14:28:00Z" w:initials="JD">
+<w:comments xmlns:wpc="http://schemas.microsoft.com/office/word/2010/wordprocessingCanvas" xmlns:mo="http://schemas.microsoft.com/office/mac/office/2008/main" xmlns:mc="http://schemas.openxmlformats.org/markup-compatibility/2006" xmlns:mv="urn:schemas-microsoft-com:mac:vml" xmlns:o="urn:schemas-microsoft-com:office:office" xmlns:r="http://schemas.openxmlformats.org/officeDocument/2006/relationships" xmlns:m="http://schemas.openxmlformats.org/officeDocument/2006/math" xmlns:v="urn:schemas-microsoft-com:vml" xmlns:wp14="http://schemas.microsoft.com/office/word/2010/wordprocessingDrawing" xmlns:wp="http://schemas.openxmlformats.org/drawingml/2006/wordprocessingDrawing" xmlns:w10="urn:schemas-microsoft-com:office:word" xmlns:w="http://schemas.openxmlformats.org/wordprocessingml/2006/main" xmlns:w14="http://schemas.microsoft.com/office/word/2010/wordml" xmlns:wpg="http://schemas.microsoft.com/office/word/2010/wordprocessingGroup" xmlns:wpi="http://schemas.microsoft.com/office/word/2010/wordprocessingInk" xmlns:wne="http://schemas.microsoft.com/office/word/2006/wordml" xmlns:wps="http://schemas.microsoft.com/office/word/2010/wordprocessingShape" mc:Ignorable="w14 wp14">
+  <w:comment w:id="16" w:author="jdouglas" w:date="2015-01-13T14:28:00Z" w:initials="JD">
     <w:p>
       <w:pPr>
         <w:pStyle w:val="CommentText"/>
@@ -1778,7 +1794,7 @@
 </file>
 
 <file path=word/endnotes.xml><?xml version="1.0" encoding="utf-8"?>
-<w:endnotes xmlns:wpc="http://schemas.microsoft.com/office/word/2010/wordprocessingCanvas" xmlns:mc="http://schemas.openxmlformats.org/markup-compatibility/2006" xmlns:o="urn:schemas-microsoft-com:office:office" xmlns:r="http://schemas.openxmlformats.org/officeDocument/2006/relationships" xmlns:m="http://schemas.openxmlformats.org/officeDocument/2006/math" xmlns:v="urn:schemas-microsoft-com:vml" xmlns:wp14="http://schemas.microsoft.com/office/word/2010/wordprocessingDrawing" xmlns:wp="http://schemas.openxmlformats.org/drawingml/2006/wordprocessingDrawing" xmlns:w10="urn:schemas-microsoft-com:office:word" xmlns:w="http://schemas.openxmlformats.org/wordprocessingml/2006/main" xmlns:w14="http://schemas.microsoft.com/office/word/2010/wordml" xmlns:wpg="http://schemas.microsoft.com/office/word/2010/wordprocessingGroup" xmlns:wpi="http://schemas.microsoft.com/office/word/2010/wordprocessingInk" xmlns:wne="http://schemas.microsoft.com/office/word/2006/wordml" xmlns:wps="http://schemas.microsoft.com/office/word/2010/wordprocessingShape" mc:Ignorable="w14 wp14">
+<w:endnotes xmlns:wpc="http://schemas.microsoft.com/office/word/2010/wordprocessingCanvas" xmlns:mo="http://schemas.microsoft.com/office/mac/office/2008/main" xmlns:mc="http://schemas.openxmlformats.org/markup-compatibility/2006" xmlns:mv="urn:schemas-microsoft-com:mac:vml" xmlns:o="urn:schemas-microsoft-com:office:office" xmlns:r="http://schemas.openxmlformats.org/officeDocument/2006/relationships" xmlns:m="http://schemas.openxmlformats.org/officeDocument/2006/math" xmlns:v="urn:schemas-microsoft-com:vml" xmlns:wp14="http://schemas.microsoft.com/office/word/2010/wordprocessingDrawing" xmlns:wp="http://schemas.openxmlformats.org/drawingml/2006/wordprocessingDrawing" xmlns:w10="urn:schemas-microsoft-com:office:word" xmlns:w="http://schemas.openxmlformats.org/wordprocessingml/2006/main" xmlns:w14="http://schemas.microsoft.com/office/word/2010/wordml" xmlns:wpg="http://schemas.microsoft.com/office/word/2010/wordprocessingGroup" xmlns:wpi="http://schemas.microsoft.com/office/word/2010/wordprocessingInk" xmlns:wne="http://schemas.microsoft.com/office/word/2006/wordml" xmlns:wps="http://schemas.microsoft.com/office/word/2010/wordprocessingShape" mc:Ignorable="w14 wp14">
   <w:endnote w:type="separator" w:id="-1">
     <w:p>
       <w:pPr>
@@ -1803,7 +1819,7 @@
 </file>
 
 <file path=word/footer1.xml><?xml version="1.0" encoding="utf-8"?>
-<w:ftr xmlns:wpc="http://schemas.microsoft.com/office/word/2010/wordprocessingCanvas" xmlns:mc="http://schemas.openxmlformats.org/markup-compatibility/2006" xmlns:o="urn:schemas-microsoft-com:office:office" xmlns:r="http://schemas.openxmlformats.org/officeDocument/2006/relationships" xmlns:m="http://schemas.openxmlformats.org/officeDocument/2006/math" xmlns:v="urn:schemas-microsoft-com:vml" xmlns:wp14="http://schemas.microsoft.com/office/word/2010/wordprocessingDrawing" xmlns:wp="http://schemas.openxmlformats.org/drawingml/2006/wordprocessingDrawing" xmlns:w10="urn:schemas-microsoft-com:office:word" xmlns:w="http://schemas.openxmlformats.org/wordprocessingml/2006/main" xmlns:w14="http://schemas.microsoft.com/office/word/2010/wordml" xmlns:wpg="http://schemas.microsoft.com/office/word/2010/wordprocessingGroup" xmlns:wpi="http://schemas.microsoft.com/office/word/2010/wordprocessingInk" xmlns:wne="http://schemas.microsoft.com/office/word/2006/wordml" xmlns:wps="http://schemas.microsoft.com/office/word/2010/wordprocessingShape" mc:Ignorable="w14 wp14">
+<w:ftr xmlns:wpc="http://schemas.microsoft.com/office/word/2010/wordprocessingCanvas" xmlns:mo="http://schemas.microsoft.com/office/mac/office/2008/main" xmlns:mc="http://schemas.openxmlformats.org/markup-compatibility/2006" xmlns:mv="urn:schemas-microsoft-com:mac:vml" xmlns:o="urn:schemas-microsoft-com:office:office" xmlns:r="http://schemas.openxmlformats.org/officeDocument/2006/relationships" xmlns:m="http://schemas.openxmlformats.org/officeDocument/2006/math" xmlns:v="urn:schemas-microsoft-com:vml" xmlns:wp14="http://schemas.microsoft.com/office/word/2010/wordprocessingDrawing" xmlns:wp="http://schemas.openxmlformats.org/drawingml/2006/wordprocessingDrawing" xmlns:w10="urn:schemas-microsoft-com:office:word" xmlns:w="http://schemas.openxmlformats.org/wordprocessingml/2006/main" xmlns:w14="http://schemas.microsoft.com/office/word/2010/wordml" xmlns:wpg="http://schemas.microsoft.com/office/word/2010/wordprocessingGroup" xmlns:wpi="http://schemas.microsoft.com/office/word/2010/wordprocessingInk" xmlns:wne="http://schemas.microsoft.com/office/word/2006/wordml" xmlns:wps="http://schemas.microsoft.com/office/word/2010/wordprocessingShape" mc:Ignorable="w14 wp14">
   <w:sdt>
     <w:sdtPr>
       <w:id w:val="846442172"/>
@@ -1836,7 +1852,7 @@
           <w:rPr>
             <w:noProof/>
           </w:rPr>
-          <w:t>1</w:t>
+          <w:t>2</w:t>
         </w:r>
         <w:r>
           <w:rPr>
@@ -1856,7 +1872,7 @@
 </file>
 
 <file path=word/footnotes.xml><?xml version="1.0" encoding="utf-8"?>
-<w:footnotes xmlns:wpc="http://schemas.microsoft.com/office/word/2010/wordprocessingCanvas" xmlns:mc="http://schemas.openxmlformats.org/markup-compatibility/2006" xmlns:o="urn:schemas-microsoft-com:office:office" xmlns:r="http://schemas.openxmlformats.org/officeDocument/2006/relationships" xmlns:m="http://schemas.openxmlformats.org/officeDocument/2006/math" xmlns:v="urn:schemas-microsoft-com:vml" xmlns:wp14="http://schemas.microsoft.com/office/word/2010/wordprocessingDrawing" xmlns:wp="http://schemas.openxmlformats.org/drawingml/2006/wordprocessingDrawing" xmlns:w10="urn:schemas-microsoft-com:office:word" xmlns:w="http://schemas.openxmlformats.org/wordprocessingml/2006/main" xmlns:w14="http://schemas.microsoft.com/office/word/2010/wordml" xmlns:wpg="http://schemas.microsoft.com/office/word/2010/wordprocessingGroup" xmlns:wpi="http://schemas.microsoft.com/office/word/2010/wordprocessingInk" xmlns:wne="http://schemas.microsoft.com/office/word/2006/wordml" xmlns:wps="http://schemas.microsoft.com/office/word/2010/wordprocessingShape" mc:Ignorable="w14 wp14">
+<w:footnotes xmlns:wpc="http://schemas.microsoft.com/office/word/2010/wordprocessingCanvas" xmlns:mo="http://schemas.microsoft.com/office/mac/office/2008/main" xmlns:mc="http://schemas.openxmlformats.org/markup-compatibility/2006" xmlns:mv="urn:schemas-microsoft-com:mac:vml" xmlns:o="urn:schemas-microsoft-com:office:office" xmlns:r="http://schemas.openxmlformats.org/officeDocument/2006/relationships" xmlns:m="http://schemas.openxmlformats.org/officeDocument/2006/math" xmlns:v="urn:schemas-microsoft-com:vml" xmlns:wp14="http://schemas.microsoft.com/office/word/2010/wordprocessingDrawing" xmlns:wp="http://schemas.openxmlformats.org/drawingml/2006/wordprocessingDrawing" xmlns:w10="urn:schemas-microsoft-com:office:word" xmlns:w="http://schemas.openxmlformats.org/wordprocessingml/2006/main" xmlns:w14="http://schemas.microsoft.com/office/word/2010/wordml" xmlns:wpg="http://schemas.microsoft.com/office/word/2010/wordprocessingGroup" xmlns:wpi="http://schemas.microsoft.com/office/word/2010/wordprocessingInk" xmlns:wne="http://schemas.microsoft.com/office/word/2006/wordml" xmlns:wps="http://schemas.microsoft.com/office/word/2010/wordprocessingShape" mc:Ignorable="w14 wp14">
   <w:footnote w:type="separator" w:id="-1">
     <w:p>
       <w:pPr>
@@ -1949,21 +1965,7 @@
         <w:rPr>
           <w:sz w:val="20"/>
         </w:rPr>
-        <w:t xml:space="preserve">Since we are lifetime, we would never use a Renew transaction (EBTS RB Maintenance Submission), as "Renew" invokes fees.  </w:t>
-      </w:r>
-      <w:proofErr w:type="gramStart"/>
-      <w:r>
-        <w:rPr>
-          <w:sz w:val="20"/>
-        </w:rPr>
-        <w:t>Unless, the validation date passes and the agency actually does want to renew (and repay) the subscription.</w:t>
-      </w:r>
-      <w:proofErr w:type="gramEnd"/>
-      <w:r>
-        <w:rPr>
-          <w:sz w:val="20"/>
-        </w:rPr>
-        <w:t xml:space="preserve">  Per the FBI P&amp;I guide, "lifetime" only means they have to pay the fee once, as long as the subscripted is validated timely.  It does not mean that the subscription remains active for life.  The end date or the term that the FBI has on file is the validation date.  If the validation date passes and we don't send an update to the FBI to extend the date, the FBI will automatically remove the subscription. The absolute max a date can be set is five years out.</w:t>
+        <w:t>Since we are lifetime, we would never use a Renew transaction (EBTS RB Maintenance Submission), as "Renew" invokes fees.  Unless, the validation date passes and the agency actually does want to renew (and repay) the subscription.  Per the FBI P&amp;I guide, "lifetime" only means they have to pay the fee once, as long as the subscripted is validated timely.  It does not mean that the subscription remains active for life.  The end date or the term that the FBI has on file is the validation date.  If the validation date passes and we don't send an update to the FBI to extend the date, the FBI will automatically remove the subscription. The absolute max a date can be set is five years out.</w:t>
       </w:r>
     </w:p>
   </w:footnote>
@@ -2012,20 +2014,12 @@
         <w:t xml:space="preserve"> </w:t>
       </w:r>
       <w:r>
-        <w:t xml:space="preserve">FDR converts NIST files to match fed </w:t>
-      </w:r>
-      <w:proofErr w:type="gramStart"/>
-      <w:r>
-        <w:t>specs,</w:t>
-      </w:r>
-      <w:proofErr w:type="gramEnd"/>
-      <w:r>
-        <w:t xml:space="preserve"> </w:t>
+        <w:t xml:space="preserve">FDR converts NIST files to match fed specs, </w:t>
       </w:r>
       <w:r>
         <w:t xml:space="preserve">the </w:t>
       </w:r>
-      <w:del w:id="7" w:author="jdouglas" w:date="2015-01-13T10:28:00Z">
+      <w:del w:id="12" w:author="jdouglas" w:date="2015-01-13T10:28:00Z">
         <w:r>
           <w:delText xml:space="preserve">EBTS </w:delText>
         </w:r>
@@ -2033,7 +2027,7 @@
           <w:delText>Gateway Adapter</w:delText>
         </w:r>
       </w:del>
-      <w:ins w:id="8" w:author="jdouglas" w:date="2015-01-13T10:28:00Z">
+      <w:ins w:id="13" w:author="jdouglas" w:date="2015-01-13T10:28:00Z">
         <w:r>
           <w:t>EBTS Gateway</w:t>
         </w:r>
@@ -2093,20 +2087,15 @@
         <w:footnoteRef/>
       </w:r>
       <w:r>
-        <w:t xml:space="preserve"> </w:t>
-      </w:r>
-      <w:proofErr w:type="gramStart"/>
-      <w:r>
-        <w:t>HCJDC to define what the email looks like and contains, in the near future.</w:t>
-      </w:r>
-      <w:proofErr w:type="gramEnd"/>
+        <w:t xml:space="preserve"> HCJDC to define what the email looks like and contains, in the near future.</w:t>
+      </w:r>
     </w:p>
   </w:footnote>
 </w:footnotes>
 </file>
 
 <file path=word/numbering.xml><?xml version="1.0" encoding="utf-8"?>
-<w:numbering xmlns:wpc="http://schemas.microsoft.com/office/word/2010/wordprocessingCanvas" xmlns:mc="http://schemas.openxmlformats.org/markup-compatibility/2006" xmlns:o="urn:schemas-microsoft-com:office:office" xmlns:r="http://schemas.openxmlformats.org/officeDocument/2006/relationships" xmlns:m="http://schemas.openxmlformats.org/officeDocument/2006/math" xmlns:v="urn:schemas-microsoft-com:vml" xmlns:wp14="http://schemas.microsoft.com/office/word/2010/wordprocessingDrawing" xmlns:wp="http://schemas.openxmlformats.org/drawingml/2006/wordprocessingDrawing" xmlns:w10="urn:schemas-microsoft-com:office:word" xmlns:w="http://schemas.openxmlformats.org/wordprocessingml/2006/main" xmlns:w14="http://schemas.microsoft.com/office/word/2010/wordml" xmlns:wpg="http://schemas.microsoft.com/office/word/2010/wordprocessingGroup" xmlns:wpi="http://schemas.microsoft.com/office/word/2010/wordprocessingInk" xmlns:wne="http://schemas.microsoft.com/office/word/2006/wordml" xmlns:wps="http://schemas.microsoft.com/office/word/2010/wordprocessingShape" mc:Ignorable="w14 wp14">
+<w:numbering xmlns:wpc="http://schemas.microsoft.com/office/word/2010/wordprocessingCanvas" xmlns:mo="http://schemas.microsoft.com/office/mac/office/2008/main" xmlns:mc="http://schemas.openxmlformats.org/markup-compatibility/2006" xmlns:mv="urn:schemas-microsoft-com:mac:vml" xmlns:o="urn:schemas-microsoft-com:office:office" xmlns:r="http://schemas.openxmlformats.org/officeDocument/2006/relationships" xmlns:m="http://schemas.openxmlformats.org/officeDocument/2006/math" xmlns:v="urn:schemas-microsoft-com:vml" xmlns:wp14="http://schemas.microsoft.com/office/word/2010/wordprocessingDrawing" xmlns:wp="http://schemas.openxmlformats.org/drawingml/2006/wordprocessingDrawing" xmlns:w10="urn:schemas-microsoft-com:office:word" xmlns:w="http://schemas.openxmlformats.org/wordprocessingml/2006/main" xmlns:w14="http://schemas.microsoft.com/office/word/2010/wordml" xmlns:wpg="http://schemas.microsoft.com/office/word/2010/wordprocessingGroup" xmlns:wpi="http://schemas.microsoft.com/office/word/2010/wordprocessingInk" xmlns:wne="http://schemas.microsoft.com/office/word/2006/wordml" xmlns:wps="http://schemas.microsoft.com/office/word/2010/wordprocessingShape" mc:Ignorable="w14 wp14">
   <w:abstractNum w:abstractNumId="0">
     <w:nsid w:val="045F71E9"/>
     <w:multiLevelType w:val="hybridMultilevel"/>
@@ -2610,7 +2599,7 @@
       </w:pPr>
     </w:pPrDefault>
   </w:docDefaults>
-  <w:latentStyles w:defLockedState="0" w:defUIPriority="99" w:defSemiHidden="1" w:defUnhideWhenUsed="1" w:defQFormat="0" w:count="267">
+  <w:latentStyles w:defLockedState="0" w:defUIPriority="99" w:defSemiHidden="1" w:defUnhideWhenUsed="1" w:defQFormat="0" w:count="276">
     <w:lsdException w:name="Normal" w:semiHidden="0" w:uiPriority="0" w:unhideWhenUsed="0" w:qFormat="1"/>
     <w:lsdException w:name="heading 1" w:semiHidden="0" w:uiPriority="9" w:unhideWhenUsed="0" w:qFormat="1"/>
     <w:lsdException w:name="heading 2" w:uiPriority="9" w:qFormat="1"/>
@@ -3003,7 +2992,7 @@
 </file>
 
 <file path=word/stylesWithEffects.xml><?xml version="1.0" encoding="utf-8"?>
-<w:styles xmlns:wpc="http://schemas.microsoft.com/office/word/2010/wordprocessingCanvas" xmlns:mc="http://schemas.openxmlformats.org/markup-compatibility/2006" xmlns:o="urn:schemas-microsoft-com:office:office" xmlns:r="http://schemas.openxmlformats.org/officeDocument/2006/relationships" xmlns:m="http://schemas.openxmlformats.org/officeDocument/2006/math" xmlns:v="urn:schemas-microsoft-com:vml" xmlns:wp14="http://schemas.microsoft.com/office/word/2010/wordprocessingDrawing" xmlns:wp="http://schemas.openxmlformats.org/drawingml/2006/wordprocessingDrawing" xmlns:w10="urn:schemas-microsoft-com:office:word" xmlns:w="http://schemas.openxmlformats.org/wordprocessingml/2006/main" xmlns:w14="http://schemas.microsoft.com/office/word/2010/wordml" xmlns:wpg="http://schemas.microsoft.com/office/word/2010/wordprocessingGroup" xmlns:wpi="http://schemas.microsoft.com/office/word/2010/wordprocessingInk" xmlns:wne="http://schemas.microsoft.com/office/word/2006/wordml" xmlns:wps="http://schemas.microsoft.com/office/word/2010/wordprocessingShape" mc:Ignorable="w14 wp14">
+<w:styles xmlns:wpc="http://schemas.microsoft.com/office/word/2010/wordprocessingCanvas" xmlns:mo="http://schemas.microsoft.com/office/mac/office/2008/main" xmlns:mc="http://schemas.openxmlformats.org/markup-compatibility/2006" xmlns:mv="urn:schemas-microsoft-com:mac:vml" xmlns:o="urn:schemas-microsoft-com:office:office" xmlns:r="http://schemas.openxmlformats.org/officeDocument/2006/relationships" xmlns:m="http://schemas.openxmlformats.org/officeDocument/2006/math" xmlns:v="urn:schemas-microsoft-com:vml" xmlns:wp14="http://schemas.microsoft.com/office/word/2010/wordprocessingDrawing" xmlns:wp="http://schemas.openxmlformats.org/drawingml/2006/wordprocessingDrawing" xmlns:w10="urn:schemas-microsoft-com:office:word" xmlns:w="http://schemas.openxmlformats.org/wordprocessingml/2006/main" xmlns:w14="http://schemas.microsoft.com/office/word/2010/wordml" xmlns:wpg="http://schemas.microsoft.com/office/word/2010/wordprocessingGroup" xmlns:wpi="http://schemas.microsoft.com/office/word/2010/wordprocessingInk" xmlns:wne="http://schemas.microsoft.com/office/word/2006/wordml" xmlns:wps="http://schemas.microsoft.com/office/word/2010/wordprocessingShape" mc:Ignorable="w14 wp14">
   <w:docDefaults>
     <w:rPrDefault>
       <w:rPr>
@@ -3019,7 +3008,7 @@
       </w:pPr>
     </w:pPrDefault>
   </w:docDefaults>
-  <w:latentStyles w:defLockedState="0" w:defUIPriority="99" w:defSemiHidden="1" w:defUnhideWhenUsed="1" w:defQFormat="0" w:count="267">
+  <w:latentStyles w:defLockedState="0" w:defUIPriority="99" w:defSemiHidden="1" w:defUnhideWhenUsed="1" w:defQFormat="0" w:count="276">
     <w:lsdException w:name="Normal" w:semiHidden="0" w:uiPriority="0" w:unhideWhenUsed="0" w:qFormat="1"/>
     <w:lsdException w:name="heading 1" w:semiHidden="0" w:uiPriority="9" w:unhideWhenUsed="0" w:qFormat="1"/>
     <w:lsdException w:name="heading 2" w:uiPriority="9" w:qFormat="1"/>
@@ -3701,7 +3690,7 @@
 </file>
 
 <file path=customXml/itemProps1.xml><?xml version="1.0" encoding="utf-8"?>
-<ds:datastoreItem xmlns:ds="http://schemas.openxmlformats.org/officeDocument/2006/customXml" ds:itemID="{336B36D7-585F-4C9C-9BE4-14E8ECA5464B}">
+<ds:datastoreItem xmlns:ds="http://schemas.openxmlformats.org/officeDocument/2006/customXml" ds:itemID="{19E98147-EF85-6D45-B59F-23B956983B51}">
   <ds:schemaRefs>
     <ds:schemaRef ds:uri="http://schemas.openxmlformats.org/officeDocument/2006/bibliography"/>
   </ds:schemaRefs>

</xml_diff>